<commit_message>
first new line of chapter two
</commit_message>
<xml_diff>
--- a/One.docx
+++ b/One.docx
@@ -14,8 +14,6 @@
         </w:rPr>
         <w:t>AFRICAN STORIES</w:t>
       </w:r>
-      <w:bookmarkStart w:id="0" w:name="_GoBack"/>
-      <w:bookmarkEnd w:id="0"/>
     </w:p>
     <w:p>
       <w:pPr>
@@ -369,8 +367,10 @@
     </w:p>
     <w:p>
       <w:r>
-        <w:t xml:space="preserve">Start. </w:t>
-      </w:r>
+        <w:t>He rose from his unsteady seat that has seen him change from a young man to the wise respected elder he now was.</w:t>
+      </w:r>
+      <w:bookmarkStart w:id="0" w:name="_GoBack"/>
+      <w:bookmarkEnd w:id="0"/>
     </w:p>
     <w:p/>
     <w:p/>

</xml_diff>